<commit_message>
Finished Up to 12
</commit_message>
<xml_diff>
--- a/SQL/Homework3.docx
+++ b/SQL/Homework3.docx
@@ -34,8 +34,18 @@
           <w:sz w:val="19"/>
           <w:szCs w:val="19"/>
         </w:rPr>
-        <w:t xml:space="preserve"> item_num</w:t>
-      </w:r>
+        <w:t xml:space="preserve"> </w:t>
+      </w:r>
+      <w:proofErr w:type="spellStart"/>
+      <w:r>
+        <w:rPr>
+          <w:rFonts w:ascii="Consolas" w:hAnsi="Consolas" w:cs="Consolas"/>
+          <w:sz w:val="19"/>
+          <w:szCs w:val="19"/>
+        </w:rPr>
+        <w:t>item_num</w:t>
+      </w:r>
+      <w:proofErr w:type="spellEnd"/>
       <w:r>
         <w:rPr>
           <w:rFonts w:ascii="Consolas" w:hAnsi="Consolas" w:cs="Consolas"/>
@@ -461,7 +471,25 @@
           <w:sz w:val="19"/>
           <w:szCs w:val="19"/>
         </w:rPr>
-        <w:t xml:space="preserve"> credit_limit </w:t>
+        <w:t xml:space="preserve"> </w:t>
+      </w:r>
+      <w:proofErr w:type="spellStart"/>
+      <w:r>
+        <w:rPr>
+          <w:rFonts w:ascii="Consolas" w:hAnsi="Consolas" w:cs="Consolas"/>
+          <w:sz w:val="19"/>
+          <w:szCs w:val="19"/>
+        </w:rPr>
+        <w:t>credit_limit</w:t>
+      </w:r>
+      <w:proofErr w:type="spellEnd"/>
+      <w:r>
+        <w:rPr>
+          <w:rFonts w:ascii="Consolas" w:hAnsi="Consolas" w:cs="Consolas"/>
+          <w:sz w:val="19"/>
+          <w:szCs w:val="19"/>
+        </w:rPr>
+        <w:t xml:space="preserve"> </w:t>
       </w:r>
       <w:r>
         <w:rPr>
@@ -599,8 +627,18 @@
           <w:sz w:val="19"/>
           <w:szCs w:val="19"/>
         </w:rPr>
-        <w:t xml:space="preserve"> Order_num</w:t>
-      </w:r>
+        <w:t xml:space="preserve"> </w:t>
+      </w:r>
+      <w:proofErr w:type="spellStart"/>
+      <w:r>
+        <w:rPr>
+          <w:rFonts w:ascii="Consolas" w:hAnsi="Consolas" w:cs="Consolas"/>
+          <w:sz w:val="19"/>
+          <w:szCs w:val="19"/>
+        </w:rPr>
+        <w:t>Order_num</w:t>
+      </w:r>
+      <w:proofErr w:type="spellEnd"/>
     </w:p>
     <w:p>
       <w:pPr>
@@ -668,7 +706,25 @@
           <w:sz w:val="19"/>
           <w:szCs w:val="19"/>
         </w:rPr>
-        <w:t xml:space="preserve"> customer_num </w:t>
+        <w:t xml:space="preserve"> </w:t>
+      </w:r>
+      <w:proofErr w:type="spellStart"/>
+      <w:r>
+        <w:rPr>
+          <w:rFonts w:ascii="Consolas" w:hAnsi="Consolas" w:cs="Consolas"/>
+          <w:sz w:val="19"/>
+          <w:szCs w:val="19"/>
+        </w:rPr>
+        <w:t>customer_num</w:t>
+      </w:r>
+      <w:proofErr w:type="spellEnd"/>
+      <w:r>
+        <w:rPr>
+          <w:rFonts w:ascii="Consolas" w:hAnsi="Consolas" w:cs="Consolas"/>
+          <w:sz w:val="19"/>
+          <w:szCs w:val="19"/>
+        </w:rPr>
+        <w:t xml:space="preserve"> </w:t>
       </w:r>
       <w:r>
         <w:rPr>
@@ -719,7 +775,25 @@
           <w:sz w:val="19"/>
           <w:szCs w:val="19"/>
         </w:rPr>
-        <w:t xml:space="preserve"> order_date </w:t>
+        <w:t xml:space="preserve"> </w:t>
+      </w:r>
+      <w:proofErr w:type="spellStart"/>
+      <w:r>
+        <w:rPr>
+          <w:rFonts w:ascii="Consolas" w:hAnsi="Consolas" w:cs="Consolas"/>
+          <w:sz w:val="19"/>
+          <w:szCs w:val="19"/>
+        </w:rPr>
+        <w:t>order_date</w:t>
+      </w:r>
+      <w:proofErr w:type="spellEnd"/>
+      <w:r>
+        <w:rPr>
+          <w:rFonts w:ascii="Consolas" w:hAnsi="Consolas" w:cs="Consolas"/>
+          <w:sz w:val="19"/>
+          <w:szCs w:val="19"/>
+        </w:rPr>
+        <w:t xml:space="preserve"> </w:t>
       </w:r>
       <w:r>
         <w:rPr>
@@ -835,8 +909,18 @@
           <w:sz w:val="19"/>
           <w:szCs w:val="19"/>
         </w:rPr>
-        <w:t xml:space="preserve"> customer_num</w:t>
-      </w:r>
+        <w:t xml:space="preserve"> </w:t>
+      </w:r>
+      <w:proofErr w:type="spellStart"/>
+      <w:r>
+        <w:rPr>
+          <w:rFonts w:ascii="Consolas" w:hAnsi="Consolas" w:cs="Consolas"/>
+          <w:sz w:val="19"/>
+          <w:szCs w:val="19"/>
+        </w:rPr>
+        <w:t>customer_num</w:t>
+      </w:r>
+      <w:proofErr w:type="spellEnd"/>
       <w:r>
         <w:rPr>
           <w:rFonts w:ascii="Consolas" w:hAnsi="Consolas" w:cs="Consolas"/>
@@ -852,8 +936,18 @@
           <w:sz w:val="19"/>
           <w:szCs w:val="19"/>
         </w:rPr>
-        <w:t xml:space="preserve"> customer_name</w:t>
-      </w:r>
+        <w:t xml:space="preserve"> </w:t>
+      </w:r>
+      <w:proofErr w:type="spellStart"/>
+      <w:r>
+        <w:rPr>
+          <w:rFonts w:ascii="Consolas" w:hAnsi="Consolas" w:cs="Consolas"/>
+          <w:sz w:val="19"/>
+          <w:szCs w:val="19"/>
+        </w:rPr>
+        <w:t>customer_name</w:t>
+      </w:r>
+      <w:proofErr w:type="spellEnd"/>
     </w:p>
     <w:p>
       <w:pPr>
@@ -921,7 +1015,34 @@
           <w:sz w:val="19"/>
           <w:szCs w:val="19"/>
         </w:rPr>
-        <w:t xml:space="preserve"> rep_num  </w:t>
+        <w:t xml:space="preserve"> </w:t>
+      </w:r>
+      <w:proofErr w:type="spellStart"/>
+      <w:r>
+        <w:rPr>
+          <w:rFonts w:ascii="Consolas" w:hAnsi="Consolas" w:cs="Consolas"/>
+          <w:sz w:val="19"/>
+          <w:szCs w:val="19"/>
+        </w:rPr>
+        <w:t>rep_</w:t>
+      </w:r>
+      <w:proofErr w:type="gramStart"/>
+      <w:r>
+        <w:rPr>
+          <w:rFonts w:ascii="Consolas" w:hAnsi="Consolas" w:cs="Consolas"/>
+          <w:sz w:val="19"/>
+          <w:szCs w:val="19"/>
+        </w:rPr>
+        <w:t>num</w:t>
+      </w:r>
+      <w:proofErr w:type="spellEnd"/>
+      <w:r>
+        <w:rPr>
+          <w:rFonts w:ascii="Consolas" w:hAnsi="Consolas" w:cs="Consolas"/>
+          <w:sz w:val="19"/>
+          <w:szCs w:val="19"/>
+        </w:rPr>
+        <w:t xml:space="preserve">  </w:t>
       </w:r>
       <w:r>
         <w:rPr>
@@ -932,6 +1053,7 @@
         </w:rPr>
         <w:t>=</w:t>
       </w:r>
+      <w:proofErr w:type="gramEnd"/>
       <w:r>
         <w:rPr>
           <w:rFonts w:ascii="Consolas" w:hAnsi="Consolas" w:cs="Consolas"/>
@@ -972,7 +1094,25 @@
           <w:sz w:val="19"/>
           <w:szCs w:val="19"/>
         </w:rPr>
-        <w:t xml:space="preserve"> rep_num </w:t>
+        <w:t xml:space="preserve"> </w:t>
+      </w:r>
+      <w:proofErr w:type="spellStart"/>
+      <w:r>
+        <w:rPr>
+          <w:rFonts w:ascii="Consolas" w:hAnsi="Consolas" w:cs="Consolas"/>
+          <w:sz w:val="19"/>
+          <w:szCs w:val="19"/>
+        </w:rPr>
+        <w:t>rep_num</w:t>
+      </w:r>
+      <w:proofErr w:type="spellEnd"/>
+      <w:r>
+        <w:rPr>
+          <w:rFonts w:ascii="Consolas" w:hAnsi="Consolas" w:cs="Consolas"/>
+          <w:sz w:val="19"/>
+          <w:szCs w:val="19"/>
+        </w:rPr>
+        <w:t xml:space="preserve"> </w:t>
       </w:r>
       <w:r>
         <w:rPr>
@@ -1086,8 +1226,18 @@
           <w:sz w:val="19"/>
           <w:szCs w:val="19"/>
         </w:rPr>
-        <w:t xml:space="preserve"> item_num</w:t>
-      </w:r>
+        <w:t xml:space="preserve"> </w:t>
+      </w:r>
+      <w:proofErr w:type="spellStart"/>
+      <w:r>
+        <w:rPr>
+          <w:rFonts w:ascii="Consolas" w:hAnsi="Consolas" w:cs="Consolas"/>
+          <w:sz w:val="19"/>
+          <w:szCs w:val="19"/>
+        </w:rPr>
+        <w:t>item_num</w:t>
+      </w:r>
+      <w:proofErr w:type="spellEnd"/>
       <w:r>
         <w:rPr>
           <w:rFonts w:ascii="Consolas" w:hAnsi="Consolas" w:cs="Consolas"/>
@@ -1181,16 +1331,35 @@
           <w:sz w:val="19"/>
           <w:szCs w:val="19"/>
         </w:rPr>
-        <w:t xml:space="preserve"> category  </w:t>
-      </w:r>
-      <w:r>
-        <w:rPr>
-          <w:rFonts w:ascii="Consolas" w:hAnsi="Consolas" w:cs="Consolas"/>
-          <w:color w:val="808080"/>
-          <w:sz w:val="19"/>
-          <w:szCs w:val="19"/>
-        </w:rPr>
-        <w:t>!=</w:t>
+        <w:t xml:space="preserve"> </w:t>
+      </w:r>
+      <w:proofErr w:type="gramStart"/>
+      <w:r>
+        <w:rPr>
+          <w:rFonts w:ascii="Consolas" w:hAnsi="Consolas" w:cs="Consolas"/>
+          <w:sz w:val="19"/>
+          <w:szCs w:val="19"/>
+        </w:rPr>
+        <w:t xml:space="preserve">category  </w:t>
+      </w:r>
+      <w:r>
+        <w:rPr>
+          <w:rFonts w:ascii="Consolas" w:hAnsi="Consolas" w:cs="Consolas"/>
+          <w:color w:val="808080"/>
+          <w:sz w:val="19"/>
+          <w:szCs w:val="19"/>
+        </w:rPr>
+        <w:t>!</w:t>
+      </w:r>
+      <w:proofErr w:type="gramEnd"/>
+      <w:r>
+        <w:rPr>
+          <w:rFonts w:ascii="Consolas" w:hAnsi="Consolas" w:cs="Consolas"/>
+          <w:color w:val="808080"/>
+          <w:sz w:val="19"/>
+          <w:szCs w:val="19"/>
+        </w:rPr>
+        <w:t>=</w:t>
       </w:r>
       <w:r>
         <w:rPr>
@@ -1302,8 +1471,18 @@
           <w:sz w:val="19"/>
           <w:szCs w:val="19"/>
         </w:rPr>
-        <w:t xml:space="preserve"> item_num</w:t>
-      </w:r>
+        <w:t xml:space="preserve"> </w:t>
+      </w:r>
+      <w:proofErr w:type="spellStart"/>
+      <w:r>
+        <w:rPr>
+          <w:rFonts w:ascii="Consolas" w:hAnsi="Consolas" w:cs="Consolas"/>
+          <w:sz w:val="19"/>
+          <w:szCs w:val="19"/>
+        </w:rPr>
+        <w:t>item_num</w:t>
+      </w:r>
+      <w:proofErr w:type="spellEnd"/>
       <w:r>
         <w:rPr>
           <w:rFonts w:ascii="Consolas" w:hAnsi="Consolas" w:cs="Consolas"/>
@@ -1345,7 +1524,25 @@
           <w:sz w:val="19"/>
           <w:szCs w:val="19"/>
         </w:rPr>
-        <w:t xml:space="preserve"> on_hand </w:t>
+        <w:t xml:space="preserve"> </w:t>
+      </w:r>
+      <w:proofErr w:type="spellStart"/>
+      <w:r>
+        <w:rPr>
+          <w:rFonts w:ascii="Consolas" w:hAnsi="Consolas" w:cs="Consolas"/>
+          <w:sz w:val="19"/>
+          <w:szCs w:val="19"/>
+        </w:rPr>
+        <w:t>on_hand</w:t>
+      </w:r>
+      <w:proofErr w:type="spellEnd"/>
+      <w:r>
+        <w:rPr>
+          <w:rFonts w:ascii="Consolas" w:hAnsi="Consolas" w:cs="Consolas"/>
+          <w:sz w:val="19"/>
+          <w:szCs w:val="19"/>
+        </w:rPr>
+        <w:t xml:space="preserve"> </w:t>
       </w:r>
     </w:p>
     <w:p>
@@ -1414,7 +1611,25 @@
           <w:sz w:val="19"/>
           <w:szCs w:val="19"/>
         </w:rPr>
-        <w:t xml:space="preserve"> on_hand </w:t>
+        <w:t xml:space="preserve"> </w:t>
+      </w:r>
+      <w:proofErr w:type="spellStart"/>
+      <w:r>
+        <w:rPr>
+          <w:rFonts w:ascii="Consolas" w:hAnsi="Consolas" w:cs="Consolas"/>
+          <w:sz w:val="19"/>
+          <w:szCs w:val="19"/>
+        </w:rPr>
+        <w:t>on_hand</w:t>
+      </w:r>
+      <w:proofErr w:type="spellEnd"/>
+      <w:r>
+        <w:rPr>
+          <w:rFonts w:ascii="Consolas" w:hAnsi="Consolas" w:cs="Consolas"/>
+          <w:sz w:val="19"/>
+          <w:szCs w:val="19"/>
+        </w:rPr>
+        <w:t xml:space="preserve"> </w:t>
       </w:r>
       <w:r>
         <w:rPr>
@@ -1570,8 +1785,18 @@
           <w:sz w:val="19"/>
           <w:szCs w:val="19"/>
         </w:rPr>
-        <w:t xml:space="preserve"> item_num</w:t>
-      </w:r>
+        <w:t xml:space="preserve"> </w:t>
+      </w:r>
+      <w:proofErr w:type="spellStart"/>
+      <w:r>
+        <w:rPr>
+          <w:rFonts w:ascii="Consolas" w:hAnsi="Consolas" w:cs="Consolas"/>
+          <w:sz w:val="19"/>
+          <w:szCs w:val="19"/>
+        </w:rPr>
+        <w:t>item_num</w:t>
+      </w:r>
+      <w:proofErr w:type="spellEnd"/>
       <w:r>
         <w:rPr>
           <w:rFonts w:ascii="Consolas" w:hAnsi="Consolas" w:cs="Consolas"/>
@@ -1625,13 +1850,23 @@
         </w:rPr>
         <w:t>(</w:t>
       </w:r>
-      <w:r>
-        <w:rPr>
-          <w:rFonts w:ascii="Consolas" w:hAnsi="Consolas" w:cs="Consolas"/>
-          <w:sz w:val="19"/>
-          <w:szCs w:val="19"/>
-        </w:rPr>
-        <w:t xml:space="preserve">on_hand </w:t>
+      <w:proofErr w:type="spellStart"/>
+      <w:r>
+        <w:rPr>
+          <w:rFonts w:ascii="Consolas" w:hAnsi="Consolas" w:cs="Consolas"/>
+          <w:sz w:val="19"/>
+          <w:szCs w:val="19"/>
+        </w:rPr>
+        <w:t>on_hand</w:t>
+      </w:r>
+      <w:proofErr w:type="spellEnd"/>
+      <w:r>
+        <w:rPr>
+          <w:rFonts w:ascii="Consolas" w:hAnsi="Consolas" w:cs="Consolas"/>
+          <w:sz w:val="19"/>
+          <w:szCs w:val="19"/>
+        </w:rPr>
+        <w:t xml:space="preserve"> </w:t>
       </w:r>
       <w:r>
         <w:rPr>
@@ -1873,8 +2108,18 @@
           <w:sz w:val="19"/>
           <w:szCs w:val="19"/>
         </w:rPr>
-        <w:t xml:space="preserve"> item_num</w:t>
-      </w:r>
+        <w:t xml:space="preserve"> </w:t>
+      </w:r>
+      <w:proofErr w:type="spellStart"/>
+      <w:r>
+        <w:rPr>
+          <w:rFonts w:ascii="Consolas" w:hAnsi="Consolas" w:cs="Consolas"/>
+          <w:sz w:val="19"/>
+          <w:szCs w:val="19"/>
+        </w:rPr>
+        <w:t>item_num</w:t>
+      </w:r>
+      <w:proofErr w:type="spellEnd"/>
       <w:r>
         <w:rPr>
           <w:rFonts w:ascii="Consolas" w:hAnsi="Consolas" w:cs="Consolas"/>
@@ -1928,13 +2173,23 @@
         </w:rPr>
         <w:t>(</w:t>
       </w:r>
-      <w:r>
-        <w:rPr>
-          <w:rFonts w:ascii="Consolas" w:hAnsi="Consolas" w:cs="Consolas"/>
-          <w:sz w:val="19"/>
-          <w:szCs w:val="19"/>
-        </w:rPr>
-        <w:t xml:space="preserve">on_hand </w:t>
+      <w:proofErr w:type="spellStart"/>
+      <w:r>
+        <w:rPr>
+          <w:rFonts w:ascii="Consolas" w:hAnsi="Consolas" w:cs="Consolas"/>
+          <w:sz w:val="19"/>
+          <w:szCs w:val="19"/>
+        </w:rPr>
+        <w:t>on_hand</w:t>
+      </w:r>
+      <w:proofErr w:type="spellEnd"/>
+      <w:r>
+        <w:rPr>
+          <w:rFonts w:ascii="Consolas" w:hAnsi="Consolas" w:cs="Consolas"/>
+          <w:sz w:val="19"/>
+          <w:szCs w:val="19"/>
+        </w:rPr>
+        <w:t xml:space="preserve"> </w:t>
       </w:r>
       <w:r>
         <w:rPr>
@@ -2053,7 +2308,25 @@
           <w:sz w:val="19"/>
           <w:szCs w:val="19"/>
         </w:rPr>
-        <w:t xml:space="preserve"> on_hand </w:t>
+        <w:t xml:space="preserve"> </w:t>
+      </w:r>
+      <w:proofErr w:type="spellStart"/>
+      <w:r>
+        <w:rPr>
+          <w:rFonts w:ascii="Consolas" w:hAnsi="Consolas" w:cs="Consolas"/>
+          <w:sz w:val="19"/>
+          <w:szCs w:val="19"/>
+        </w:rPr>
+        <w:t>on_hand</w:t>
+      </w:r>
+      <w:proofErr w:type="spellEnd"/>
+      <w:r>
+        <w:rPr>
+          <w:rFonts w:ascii="Consolas" w:hAnsi="Consolas" w:cs="Consolas"/>
+          <w:sz w:val="19"/>
+          <w:szCs w:val="19"/>
+        </w:rPr>
+        <w:t xml:space="preserve"> </w:t>
       </w:r>
       <w:r>
         <w:rPr>
@@ -2163,6 +2436,694 @@
     </w:p>
     <w:p/>
     <w:p>
+      <w:pPr>
+        <w:pStyle w:val="ListParagraph"/>
+        <w:numPr>
+          <w:ilvl w:val="0"/>
+          <w:numId w:val="2"/>
+        </w:numPr>
+        <w:autoSpaceDE w:val="0"/>
+        <w:autoSpaceDN w:val="0"/>
+        <w:adjustRightInd w:val="0"/>
+        <w:spacing w:after="0" w:line="240" w:lineRule="auto"/>
+        <w:rPr>
+          <w:rFonts w:ascii="Consolas" w:hAnsi="Consolas" w:cs="Consolas"/>
+          <w:sz w:val="19"/>
+          <w:szCs w:val="19"/>
+        </w:rPr>
+      </w:pPr>
+      <w:r>
+        <w:rPr>
+          <w:rFonts w:ascii="Consolas" w:hAnsi="Consolas" w:cs="Consolas"/>
+          <w:color w:val="0000FF"/>
+          <w:sz w:val="19"/>
+          <w:szCs w:val="19"/>
+        </w:rPr>
+        <w:t>SELECT</w:t>
+      </w:r>
+      <w:r>
+        <w:rPr>
+          <w:rFonts w:ascii="Consolas" w:hAnsi="Consolas" w:cs="Consolas"/>
+          <w:sz w:val="19"/>
+          <w:szCs w:val="19"/>
+        </w:rPr>
+        <w:t xml:space="preserve"> </w:t>
+      </w:r>
+      <w:proofErr w:type="spellStart"/>
+      <w:r>
+        <w:rPr>
+          <w:rFonts w:ascii="Consolas" w:hAnsi="Consolas" w:cs="Consolas"/>
+          <w:sz w:val="19"/>
+          <w:szCs w:val="19"/>
+        </w:rPr>
+        <w:t>item_num</w:t>
+      </w:r>
+      <w:proofErr w:type="spellEnd"/>
+      <w:r>
+        <w:rPr>
+          <w:rFonts w:ascii="Consolas" w:hAnsi="Consolas" w:cs="Consolas"/>
+          <w:color w:val="808080"/>
+          <w:sz w:val="19"/>
+          <w:szCs w:val="19"/>
+        </w:rPr>
+        <w:t>,</w:t>
+      </w:r>
+      <w:r>
+        <w:rPr>
+          <w:rFonts w:ascii="Consolas" w:hAnsi="Consolas" w:cs="Consolas"/>
+          <w:sz w:val="19"/>
+          <w:szCs w:val="19"/>
+        </w:rPr>
+        <w:t xml:space="preserve"> </w:t>
+      </w:r>
+      <w:r>
+        <w:rPr>
+          <w:rFonts w:ascii="Consolas" w:hAnsi="Consolas" w:cs="Consolas"/>
+          <w:color w:val="0000FF"/>
+          <w:sz w:val="19"/>
+          <w:szCs w:val="19"/>
+        </w:rPr>
+        <w:t>description</w:t>
+      </w:r>
+    </w:p>
+    <w:p>
+      <w:pPr>
+        <w:autoSpaceDE w:val="0"/>
+        <w:autoSpaceDN w:val="0"/>
+        <w:adjustRightInd w:val="0"/>
+        <w:spacing w:after="0" w:line="240" w:lineRule="auto"/>
+        <w:rPr>
+          <w:rFonts w:ascii="Consolas" w:hAnsi="Consolas" w:cs="Consolas"/>
+          <w:sz w:val="19"/>
+          <w:szCs w:val="19"/>
+        </w:rPr>
+      </w:pPr>
+      <w:r>
+        <w:rPr>
+          <w:rFonts w:ascii="Consolas" w:hAnsi="Consolas" w:cs="Consolas"/>
+          <w:color w:val="0000FF"/>
+          <w:sz w:val="19"/>
+          <w:szCs w:val="19"/>
+        </w:rPr>
+        <w:t>FROM</w:t>
+      </w:r>
+      <w:r>
+        <w:rPr>
+          <w:rFonts w:ascii="Consolas" w:hAnsi="Consolas" w:cs="Consolas"/>
+          <w:sz w:val="19"/>
+          <w:szCs w:val="19"/>
+        </w:rPr>
+        <w:t xml:space="preserve"> ITEM</w:t>
+      </w:r>
+    </w:p>
+    <w:p>
+      <w:pPr>
+        <w:autoSpaceDE w:val="0"/>
+        <w:autoSpaceDN w:val="0"/>
+        <w:adjustRightInd w:val="0"/>
+        <w:spacing w:after="0" w:line="240" w:lineRule="auto"/>
+        <w:rPr>
+          <w:rFonts w:ascii="Consolas" w:hAnsi="Consolas" w:cs="Consolas"/>
+          <w:sz w:val="19"/>
+          <w:szCs w:val="19"/>
+        </w:rPr>
+      </w:pPr>
+      <w:r>
+        <w:rPr>
+          <w:rFonts w:ascii="Consolas" w:hAnsi="Consolas" w:cs="Consolas"/>
+          <w:sz w:val="19"/>
+          <w:szCs w:val="19"/>
+        </w:rPr>
+        <w:t xml:space="preserve">    </w:t>
+      </w:r>
+      <w:r>
+        <w:rPr>
+          <w:rFonts w:ascii="Consolas" w:hAnsi="Consolas" w:cs="Consolas"/>
+          <w:color w:val="0000FF"/>
+          <w:sz w:val="19"/>
+          <w:szCs w:val="19"/>
+        </w:rPr>
+        <w:t>WHERE</w:t>
+      </w:r>
+      <w:r>
+        <w:rPr>
+          <w:rFonts w:ascii="Consolas" w:hAnsi="Consolas" w:cs="Consolas"/>
+          <w:sz w:val="19"/>
+          <w:szCs w:val="19"/>
+        </w:rPr>
+        <w:t xml:space="preserve"> CATEGORY </w:t>
+      </w:r>
+      <w:proofErr w:type="gramStart"/>
+      <w:r>
+        <w:rPr>
+          <w:rFonts w:ascii="Consolas" w:hAnsi="Consolas" w:cs="Consolas"/>
+          <w:color w:val="808080"/>
+          <w:sz w:val="19"/>
+          <w:szCs w:val="19"/>
+        </w:rPr>
+        <w:t>IN(</w:t>
+      </w:r>
+      <w:proofErr w:type="gramEnd"/>
+      <w:r>
+        <w:rPr>
+          <w:rFonts w:ascii="Consolas" w:hAnsi="Consolas" w:cs="Consolas"/>
+          <w:color w:val="FF0000"/>
+          <w:sz w:val="19"/>
+          <w:szCs w:val="19"/>
+        </w:rPr>
+        <w:t>'GME'</w:t>
+      </w:r>
+      <w:r>
+        <w:rPr>
+          <w:rFonts w:ascii="Consolas" w:hAnsi="Consolas" w:cs="Consolas"/>
+          <w:color w:val="808080"/>
+          <w:sz w:val="19"/>
+          <w:szCs w:val="19"/>
+        </w:rPr>
+        <w:t>,</w:t>
+      </w:r>
+      <w:r>
+        <w:rPr>
+          <w:rFonts w:ascii="Consolas" w:hAnsi="Consolas" w:cs="Consolas"/>
+          <w:sz w:val="19"/>
+          <w:szCs w:val="19"/>
+        </w:rPr>
+        <w:t xml:space="preserve"> </w:t>
+      </w:r>
+      <w:r>
+        <w:rPr>
+          <w:rFonts w:ascii="Consolas" w:hAnsi="Consolas" w:cs="Consolas"/>
+          <w:color w:val="FF0000"/>
+          <w:sz w:val="19"/>
+          <w:szCs w:val="19"/>
+        </w:rPr>
+        <w:t>'PZL'</w:t>
+      </w:r>
+      <w:r>
+        <w:rPr>
+          <w:rFonts w:ascii="Consolas" w:hAnsi="Consolas" w:cs="Consolas"/>
+          <w:color w:val="808080"/>
+          <w:sz w:val="19"/>
+          <w:szCs w:val="19"/>
+        </w:rPr>
+        <w:t>)</w:t>
+      </w:r>
+      <w:r>
+        <w:rPr>
+          <w:rFonts w:ascii="Consolas" w:hAnsi="Consolas" w:cs="Consolas"/>
+          <w:sz w:val="19"/>
+          <w:szCs w:val="19"/>
+        </w:rPr>
+        <w:t xml:space="preserve"> </w:t>
+      </w:r>
+    </w:p>
+    <w:p>
+      <w:r>
+        <w:rPr>
+          <w:noProof/>
+        </w:rPr>
+        <w:drawing>
+          <wp:inline distT="0" distB="0" distL="0" distR="0" wp14:anchorId="2E101AFC" wp14:editId="654E6D8C">
+            <wp:extent cx="5943600" cy="3343275"/>
+            <wp:effectExtent l="0" t="0" r="0" b="9525"/>
+            <wp:docPr id="10" name="Picture 10"/>
+            <wp:cNvGraphicFramePr>
+              <a:graphicFrameLocks xmlns:a="http://schemas.openxmlformats.org/drawingml/2006/main" noChangeAspect="1"/>
+            </wp:cNvGraphicFramePr>
+            <a:graphic xmlns:a="http://schemas.openxmlformats.org/drawingml/2006/main">
+              <a:graphicData uri="http://schemas.openxmlformats.org/drawingml/2006/picture">
+                <pic:pic xmlns:pic="http://schemas.openxmlformats.org/drawingml/2006/picture">
+                  <pic:nvPicPr>
+                    <pic:cNvPr id="1" name=""/>
+                    <pic:cNvPicPr/>
+                  </pic:nvPicPr>
+                  <pic:blipFill>
+                    <a:blip r:embed="rId14"/>
+                    <a:stretch>
+                      <a:fillRect/>
+                    </a:stretch>
+                  </pic:blipFill>
+                  <pic:spPr>
+                    <a:xfrm>
+                      <a:off x="0" y="0"/>
+                      <a:ext cx="5943600" cy="3343275"/>
+                    </a:xfrm>
+                    <a:prstGeom prst="rect">
+                      <a:avLst/>
+                    </a:prstGeom>
+                  </pic:spPr>
+                </pic:pic>
+              </a:graphicData>
+            </a:graphic>
+          </wp:inline>
+        </w:drawing>
+      </w:r>
+    </w:p>
+    <w:p/>
+    <w:p>
+      <w:r>
+        <w:br w:type="page"/>
+      </w:r>
+    </w:p>
+    <w:p>
+      <w:pPr>
+        <w:pStyle w:val="ListParagraph"/>
+        <w:numPr>
+          <w:ilvl w:val="0"/>
+          <w:numId w:val="2"/>
+        </w:numPr>
+        <w:autoSpaceDE w:val="0"/>
+        <w:autoSpaceDN w:val="0"/>
+        <w:adjustRightInd w:val="0"/>
+        <w:spacing w:after="0" w:line="240" w:lineRule="auto"/>
+        <w:rPr>
+          <w:rFonts w:ascii="Consolas" w:hAnsi="Consolas" w:cs="Consolas"/>
+          <w:sz w:val="19"/>
+          <w:szCs w:val="19"/>
+        </w:rPr>
+      </w:pPr>
+      <w:r>
+        <w:rPr>
+          <w:rFonts w:ascii="Consolas" w:hAnsi="Consolas" w:cs="Consolas"/>
+          <w:color w:val="0000FF"/>
+          <w:sz w:val="19"/>
+          <w:szCs w:val="19"/>
+        </w:rPr>
+        <w:lastRenderedPageBreak/>
+        <w:t>SELECT</w:t>
+      </w:r>
+      <w:r>
+        <w:rPr>
+          <w:rFonts w:ascii="Consolas" w:hAnsi="Consolas" w:cs="Consolas"/>
+          <w:sz w:val="19"/>
+          <w:szCs w:val="19"/>
+        </w:rPr>
+        <w:t xml:space="preserve"> </w:t>
+      </w:r>
+      <w:proofErr w:type="spellStart"/>
+      <w:r>
+        <w:rPr>
+          <w:rFonts w:ascii="Consolas" w:hAnsi="Consolas" w:cs="Consolas"/>
+          <w:sz w:val="19"/>
+          <w:szCs w:val="19"/>
+        </w:rPr>
+        <w:t>customer_num</w:t>
+      </w:r>
+      <w:proofErr w:type="spellEnd"/>
+      <w:r>
+        <w:rPr>
+          <w:rFonts w:ascii="Consolas" w:hAnsi="Consolas" w:cs="Consolas"/>
+          <w:color w:val="808080"/>
+          <w:sz w:val="19"/>
+          <w:szCs w:val="19"/>
+        </w:rPr>
+        <w:t>,</w:t>
+      </w:r>
+      <w:r>
+        <w:rPr>
+          <w:rFonts w:ascii="Consolas" w:hAnsi="Consolas" w:cs="Consolas"/>
+          <w:sz w:val="19"/>
+          <w:szCs w:val="19"/>
+        </w:rPr>
+        <w:t xml:space="preserve"> </w:t>
+      </w:r>
+      <w:proofErr w:type="spellStart"/>
+      <w:r>
+        <w:rPr>
+          <w:rFonts w:ascii="Consolas" w:hAnsi="Consolas" w:cs="Consolas"/>
+          <w:sz w:val="19"/>
+          <w:szCs w:val="19"/>
+        </w:rPr>
+        <w:t>customer_name</w:t>
+      </w:r>
+      <w:proofErr w:type="spellEnd"/>
+    </w:p>
+    <w:p>
+      <w:pPr>
+        <w:autoSpaceDE w:val="0"/>
+        <w:autoSpaceDN w:val="0"/>
+        <w:adjustRightInd w:val="0"/>
+        <w:spacing w:after="0" w:line="240" w:lineRule="auto"/>
+        <w:rPr>
+          <w:rFonts w:ascii="Consolas" w:hAnsi="Consolas" w:cs="Consolas"/>
+          <w:sz w:val="19"/>
+          <w:szCs w:val="19"/>
+        </w:rPr>
+      </w:pPr>
+      <w:r>
+        <w:rPr>
+          <w:rFonts w:ascii="Consolas" w:hAnsi="Consolas" w:cs="Consolas"/>
+          <w:color w:val="0000FF"/>
+          <w:sz w:val="19"/>
+          <w:szCs w:val="19"/>
+        </w:rPr>
+        <w:t>FROM</w:t>
+      </w:r>
+      <w:r>
+        <w:rPr>
+          <w:rFonts w:ascii="Consolas" w:hAnsi="Consolas" w:cs="Consolas"/>
+          <w:sz w:val="19"/>
+          <w:szCs w:val="19"/>
+        </w:rPr>
+        <w:t xml:space="preserve"> customer</w:t>
+      </w:r>
+    </w:p>
+    <w:p>
+      <w:pPr>
+        <w:autoSpaceDE w:val="0"/>
+        <w:autoSpaceDN w:val="0"/>
+        <w:adjustRightInd w:val="0"/>
+        <w:spacing w:after="0" w:line="240" w:lineRule="auto"/>
+        <w:rPr>
+          <w:rFonts w:ascii="Consolas" w:hAnsi="Consolas" w:cs="Consolas"/>
+          <w:color w:val="FF0000"/>
+          <w:sz w:val="19"/>
+          <w:szCs w:val="19"/>
+        </w:rPr>
+      </w:pPr>
+      <w:r>
+        <w:rPr>
+          <w:rFonts w:ascii="Consolas" w:hAnsi="Consolas" w:cs="Consolas"/>
+          <w:color w:val="0000FF"/>
+          <w:sz w:val="19"/>
+          <w:szCs w:val="19"/>
+        </w:rPr>
+        <w:t>WHERE</w:t>
+      </w:r>
+      <w:r>
+        <w:rPr>
+          <w:rFonts w:ascii="Consolas" w:hAnsi="Consolas" w:cs="Consolas"/>
+          <w:sz w:val="19"/>
+          <w:szCs w:val="19"/>
+        </w:rPr>
+        <w:t xml:space="preserve"> </w:t>
+      </w:r>
+      <w:proofErr w:type="spellStart"/>
+      <w:r>
+        <w:rPr>
+          <w:rFonts w:ascii="Consolas" w:hAnsi="Consolas" w:cs="Consolas"/>
+          <w:sz w:val="19"/>
+          <w:szCs w:val="19"/>
+        </w:rPr>
+        <w:t>customer_name</w:t>
+      </w:r>
+      <w:proofErr w:type="spellEnd"/>
+      <w:r>
+        <w:rPr>
+          <w:rFonts w:ascii="Consolas" w:hAnsi="Consolas" w:cs="Consolas"/>
+          <w:sz w:val="19"/>
+          <w:szCs w:val="19"/>
+        </w:rPr>
+        <w:t xml:space="preserve"> </w:t>
+      </w:r>
+      <w:r>
+        <w:rPr>
+          <w:rFonts w:ascii="Consolas" w:hAnsi="Consolas" w:cs="Consolas"/>
+          <w:color w:val="808080"/>
+          <w:sz w:val="19"/>
+          <w:szCs w:val="19"/>
+        </w:rPr>
+        <w:t>LIKE</w:t>
+      </w:r>
+      <w:r>
+        <w:rPr>
+          <w:rFonts w:ascii="Consolas" w:hAnsi="Consolas" w:cs="Consolas"/>
+          <w:sz w:val="19"/>
+          <w:szCs w:val="19"/>
+        </w:rPr>
+        <w:t xml:space="preserve"> </w:t>
+      </w:r>
+      <w:r>
+        <w:rPr>
+          <w:rFonts w:ascii="Consolas" w:hAnsi="Consolas" w:cs="Consolas"/>
+          <w:color w:val="FF0000"/>
+          <w:sz w:val="19"/>
+          <w:szCs w:val="19"/>
+        </w:rPr>
+        <w:t>'c%'</w:t>
+      </w:r>
+    </w:p>
+    <w:p>
+      <w:pPr>
+        <w:autoSpaceDE w:val="0"/>
+        <w:autoSpaceDN w:val="0"/>
+        <w:adjustRightInd w:val="0"/>
+        <w:spacing w:after="0" w:line="240" w:lineRule="auto"/>
+        <w:rPr>
+          <w:rFonts w:ascii="Consolas" w:hAnsi="Consolas" w:cs="Consolas"/>
+          <w:color w:val="FF0000"/>
+          <w:sz w:val="19"/>
+          <w:szCs w:val="19"/>
+        </w:rPr>
+      </w:pPr>
+      <w:r>
+        <w:rPr>
+          <w:noProof/>
+        </w:rPr>
+        <w:drawing>
+          <wp:inline distT="0" distB="0" distL="0" distR="0" wp14:anchorId="757F0343" wp14:editId="2D7DB160">
+            <wp:extent cx="5943600" cy="3343275"/>
+            <wp:effectExtent l="0" t="0" r="0" b="9525"/>
+            <wp:docPr id="11" name="Picture 11"/>
+            <wp:cNvGraphicFramePr>
+              <a:graphicFrameLocks xmlns:a="http://schemas.openxmlformats.org/drawingml/2006/main" noChangeAspect="1"/>
+            </wp:cNvGraphicFramePr>
+            <a:graphic xmlns:a="http://schemas.openxmlformats.org/drawingml/2006/main">
+              <a:graphicData uri="http://schemas.openxmlformats.org/drawingml/2006/picture">
+                <pic:pic xmlns:pic="http://schemas.openxmlformats.org/drawingml/2006/picture">
+                  <pic:nvPicPr>
+                    <pic:cNvPr id="1" name=""/>
+                    <pic:cNvPicPr/>
+                  </pic:nvPicPr>
+                  <pic:blipFill>
+                    <a:blip r:embed="rId15"/>
+                    <a:stretch>
+                      <a:fillRect/>
+                    </a:stretch>
+                  </pic:blipFill>
+                  <pic:spPr>
+                    <a:xfrm>
+                      <a:off x="0" y="0"/>
+                      <a:ext cx="5943600" cy="3343275"/>
+                    </a:xfrm>
+                    <a:prstGeom prst="rect">
+                      <a:avLst/>
+                    </a:prstGeom>
+                  </pic:spPr>
+                </pic:pic>
+              </a:graphicData>
+            </a:graphic>
+          </wp:inline>
+        </w:drawing>
+      </w:r>
+    </w:p>
+    <w:p>
+      <w:pPr>
+        <w:autoSpaceDE w:val="0"/>
+        <w:autoSpaceDN w:val="0"/>
+        <w:adjustRightInd w:val="0"/>
+        <w:spacing w:after="0" w:line="240" w:lineRule="auto"/>
+        <w:rPr>
+          <w:rFonts w:ascii="Consolas" w:hAnsi="Consolas" w:cs="Consolas"/>
+          <w:color w:val="FF0000"/>
+          <w:sz w:val="19"/>
+          <w:szCs w:val="19"/>
+        </w:rPr>
+      </w:pPr>
+    </w:p>
+    <w:p>
+      <w:pPr>
+        <w:autoSpaceDE w:val="0"/>
+        <w:autoSpaceDN w:val="0"/>
+        <w:adjustRightInd w:val="0"/>
+        <w:spacing w:after="0" w:line="240" w:lineRule="auto"/>
+        <w:rPr>
+          <w:rFonts w:ascii="Consolas" w:hAnsi="Consolas" w:cs="Consolas"/>
+          <w:sz w:val="19"/>
+          <w:szCs w:val="19"/>
+        </w:rPr>
+      </w:pPr>
+      <w:r>
+        <w:rPr>
+          <w:rFonts w:ascii="Consolas" w:hAnsi="Consolas" w:cs="Consolas"/>
+          <w:sz w:val="19"/>
+          <w:szCs w:val="19"/>
+        </w:rPr>
+        <w:t xml:space="preserve">12. </w:t>
+      </w:r>
+      <w:r>
+        <w:rPr>
+          <w:rFonts w:ascii="Consolas" w:hAnsi="Consolas" w:cs="Consolas"/>
+          <w:color w:val="0000FF"/>
+          <w:sz w:val="19"/>
+          <w:szCs w:val="19"/>
+        </w:rPr>
+        <w:t>SELECT</w:t>
+      </w:r>
+      <w:r>
+        <w:rPr>
+          <w:rFonts w:ascii="Consolas" w:hAnsi="Consolas" w:cs="Consolas"/>
+          <w:sz w:val="19"/>
+          <w:szCs w:val="19"/>
+        </w:rPr>
+        <w:t xml:space="preserve"> </w:t>
+      </w:r>
+      <w:r>
+        <w:rPr>
+          <w:rFonts w:ascii="Consolas" w:hAnsi="Consolas" w:cs="Consolas"/>
+          <w:color w:val="808080"/>
+          <w:sz w:val="19"/>
+          <w:szCs w:val="19"/>
+        </w:rPr>
+        <w:t>*</w:t>
+      </w:r>
+    </w:p>
+    <w:p>
+      <w:pPr>
+        <w:autoSpaceDE w:val="0"/>
+        <w:autoSpaceDN w:val="0"/>
+        <w:adjustRightInd w:val="0"/>
+        <w:spacing w:after="0" w:line="240" w:lineRule="auto"/>
+        <w:rPr>
+          <w:rFonts w:ascii="Consolas" w:hAnsi="Consolas" w:cs="Consolas"/>
+          <w:sz w:val="19"/>
+          <w:szCs w:val="19"/>
+        </w:rPr>
+      </w:pPr>
+      <w:r>
+        <w:rPr>
+          <w:rFonts w:ascii="Consolas" w:hAnsi="Consolas" w:cs="Consolas"/>
+          <w:color w:val="0000FF"/>
+          <w:sz w:val="19"/>
+          <w:szCs w:val="19"/>
+        </w:rPr>
+        <w:t>FROM</w:t>
+      </w:r>
+      <w:r>
+        <w:rPr>
+          <w:rFonts w:ascii="Consolas" w:hAnsi="Consolas" w:cs="Consolas"/>
+          <w:sz w:val="19"/>
+          <w:szCs w:val="19"/>
+        </w:rPr>
+        <w:t xml:space="preserve"> Item</w:t>
+      </w:r>
+    </w:p>
+    <w:p>
+      <w:pPr>
+        <w:autoSpaceDE w:val="0"/>
+        <w:autoSpaceDN w:val="0"/>
+        <w:adjustRightInd w:val="0"/>
+        <w:spacing w:after="0" w:line="240" w:lineRule="auto"/>
+        <w:rPr>
+          <w:rFonts w:ascii="Consolas" w:hAnsi="Consolas" w:cs="Consolas"/>
+          <w:sz w:val="19"/>
+          <w:szCs w:val="19"/>
+        </w:rPr>
+      </w:pPr>
+      <w:r>
+        <w:rPr>
+          <w:rFonts w:ascii="Consolas" w:hAnsi="Consolas" w:cs="Consolas"/>
+          <w:color w:val="0000FF"/>
+          <w:sz w:val="19"/>
+          <w:szCs w:val="19"/>
+        </w:rPr>
+        <w:t>ORDER</w:t>
+      </w:r>
+      <w:r>
+        <w:rPr>
+          <w:rFonts w:ascii="Consolas" w:hAnsi="Consolas" w:cs="Consolas"/>
+          <w:sz w:val="19"/>
+          <w:szCs w:val="19"/>
+        </w:rPr>
+        <w:t xml:space="preserve"> </w:t>
+      </w:r>
+      <w:r>
+        <w:rPr>
+          <w:rFonts w:ascii="Consolas" w:hAnsi="Consolas" w:cs="Consolas"/>
+          <w:color w:val="0000FF"/>
+          <w:sz w:val="19"/>
+          <w:szCs w:val="19"/>
+        </w:rPr>
+        <w:t>BY</w:t>
+      </w:r>
+      <w:r>
+        <w:rPr>
+          <w:rFonts w:ascii="Consolas" w:hAnsi="Consolas" w:cs="Consolas"/>
+          <w:sz w:val="19"/>
+          <w:szCs w:val="19"/>
+        </w:rPr>
+        <w:t xml:space="preserve"> </w:t>
+      </w:r>
+      <w:r>
+        <w:rPr>
+          <w:rFonts w:ascii="Consolas" w:hAnsi="Consolas" w:cs="Consolas"/>
+          <w:color w:val="0000FF"/>
+          <w:sz w:val="19"/>
+          <w:szCs w:val="19"/>
+        </w:rPr>
+        <w:t>description</w:t>
+      </w:r>
+      <w:r>
+        <w:rPr>
+          <w:rFonts w:ascii="Consolas" w:hAnsi="Consolas" w:cs="Consolas"/>
+          <w:sz w:val="19"/>
+          <w:szCs w:val="19"/>
+        </w:rPr>
+        <w:t xml:space="preserve"> </w:t>
+      </w:r>
+    </w:p>
+    <w:p>
+      <w:pPr>
+        <w:autoSpaceDE w:val="0"/>
+        <w:autoSpaceDN w:val="0"/>
+        <w:adjustRightInd w:val="0"/>
+        <w:spacing w:after="0" w:line="240" w:lineRule="auto"/>
+        <w:rPr>
+          <w:rFonts w:ascii="Consolas" w:hAnsi="Consolas" w:cs="Consolas"/>
+          <w:sz w:val="19"/>
+          <w:szCs w:val="19"/>
+        </w:rPr>
+      </w:pPr>
+      <w:r>
+        <w:rPr>
+          <w:noProof/>
+        </w:rPr>
+        <w:drawing>
+          <wp:inline distT="0" distB="0" distL="0" distR="0" wp14:anchorId="2A22B2D3" wp14:editId="568D7FAC">
+            <wp:extent cx="5943600" cy="3343275"/>
+            <wp:effectExtent l="0" t="0" r="0" b="9525"/>
+            <wp:docPr id="12" name="Picture 12"/>
+            <wp:cNvGraphicFramePr>
+              <a:graphicFrameLocks xmlns:a="http://schemas.openxmlformats.org/drawingml/2006/main" noChangeAspect="1"/>
+            </wp:cNvGraphicFramePr>
+            <a:graphic xmlns:a="http://schemas.openxmlformats.org/drawingml/2006/main">
+              <a:graphicData uri="http://schemas.openxmlformats.org/drawingml/2006/picture">
+                <pic:pic xmlns:pic="http://schemas.openxmlformats.org/drawingml/2006/picture">
+                  <pic:nvPicPr>
+                    <pic:cNvPr id="1" name=""/>
+                    <pic:cNvPicPr/>
+                  </pic:nvPicPr>
+                  <pic:blipFill>
+                    <a:blip r:embed="rId16"/>
+                    <a:stretch>
+                      <a:fillRect/>
+                    </a:stretch>
+                  </pic:blipFill>
+                  <pic:spPr>
+                    <a:xfrm>
+                      <a:off x="0" y="0"/>
+                      <a:ext cx="5943600" cy="3343275"/>
+                    </a:xfrm>
+                    <a:prstGeom prst="rect">
+                      <a:avLst/>
+                    </a:prstGeom>
+                  </pic:spPr>
+                </pic:pic>
+              </a:graphicData>
+            </a:graphic>
+          </wp:inline>
+        </w:drawing>
+      </w:r>
       <w:bookmarkStart w:id="0" w:name="_GoBack"/>
       <w:bookmarkEnd w:id="0"/>
     </w:p>

</xml_diff>